<commit_message>
fix database dan add class diagram
</commit_message>
<xml_diff>
--- a/Aplikasi Transaksi Penjualan.docx
+++ b/Aplikasi Transaksi Penjualan.docx
@@ -169,9 +169,6 @@
                 </w:rPr>
                 <w:alias w:val="Abstract"/>
                 <w:id w:val="276713183"/>
-                <w:placeholder>
-                  <w:docPart w:val="F134EAD1AA4E40EDB19078654D67A988"/>
-                </w:placeholder>
                 <w:dataBinding w:prefixMappings="xmlns:ns0='http://schemas.microsoft.com/office/2006/coverPageProps'" w:xpath="/ns0:CoverPageProperties[1]/ns0:Abstract[1]" w:storeItemID="{55AF091B-3C7A-41E3-B477-F2FDAA23CFDA}"/>
                 <w:text/>
               </w:sdtPr>
@@ -895,9 +892,6 @@
                 </w:rPr>
                 <w:alias w:val="Subtitle"/>
                 <w:id w:val="276713189"/>
-                <w:placeholder>
-                  <w:docPart w:val="6B22B06E5B4B4E2B87B0408B305426DD"/>
-                </w:placeholder>
                 <w:dataBinding w:prefixMappings="xmlns:ns0='http://schemas.openxmlformats.org/package/2006/metadata/core-properties' xmlns:ns1='http://purl.org/dc/elements/1.1/'" w:xpath="/ns0:coreProperties[1]/ns1:subject[1]" w:storeItemID="{6C3C8BC8-F283-45AE-878A-BAB7291924A1}"/>
                 <w:text/>
               </w:sdtPr>
@@ -1165,7 +1159,7 @@
       <w:r>
         <w:rPr>
           <w:noProof/>
-          <w:lang w:val="en-US" w:eastAsia="en-US"/>
+          <w:lang w:eastAsia="id-ID"/>
         </w:rPr>
         <w:drawing>
           <wp:inline distT="0" distB="0" distL="0" distR="0">
@@ -1226,7 +1220,7 @@
       <w:r>
         <w:rPr>
           <w:noProof/>
-          <w:lang w:val="en-US" w:eastAsia="en-US"/>
+          <w:lang w:eastAsia="id-ID"/>
         </w:rPr>
         <w:drawing>
           <wp:inline distT="0" distB="0" distL="0" distR="0">
@@ -1846,14 +1840,7 @@
         <w:rPr>
           <w:lang w:val="en-US"/>
         </w:rPr>
-        <w:t xml:space="preserve">. </w:t>
-      </w:r>
-      <w:proofErr w:type="gramStart"/>
-      <w:r>
-        <w:rPr>
-          <w:lang w:val="en-US"/>
-        </w:rPr>
-        <w:t xml:space="preserve">Basis data yang </w:t>
+        <w:t xml:space="preserve">. Basis data yang </w:t>
       </w:r>
       <w:proofErr w:type="spellStart"/>
       <w:r>
@@ -2037,7 +2024,6 @@
         </w:rPr>
         <w:t>.</w:t>
       </w:r>
-      <w:proofErr w:type="gramEnd"/>
     </w:p>
     <w:p>
       <w:pPr>
@@ -2063,6 +2049,7 @@
       <w:r>
         <w:rPr>
           <w:noProof/>
+          <w:lang w:val="id-ID" w:eastAsia="id-ID"/>
         </w:rPr>
         <w:drawing>
           <wp:inline distT="0" distB="0" distL="0" distR="0">
@@ -2135,6 +2122,7 @@
       <w:r>
         <w:rPr>
           <w:noProof/>
+          <w:lang w:val="id-ID" w:eastAsia="id-ID"/>
         </w:rPr>
         <w:drawing>
           <wp:inline distT="0" distB="0" distL="0" distR="0">
@@ -2207,6 +2195,7 @@
       <w:r>
         <w:rPr>
           <w:noProof/>
+          <w:lang w:val="id-ID" w:eastAsia="id-ID"/>
         </w:rPr>
         <w:drawing>
           <wp:inline distT="0" distB="0" distL="0" distR="0">
@@ -2280,6 +2269,7 @@
       <w:r>
         <w:rPr>
           <w:noProof/>
+          <w:lang w:val="id-ID" w:eastAsia="id-ID"/>
         </w:rPr>
         <w:drawing>
           <wp:inline distT="0" distB="0" distL="0" distR="0">
@@ -2352,6 +2342,7 @@
       <w:r>
         <w:rPr>
           <w:noProof/>
+          <w:lang w:val="id-ID" w:eastAsia="id-ID"/>
         </w:rPr>
         <w:drawing>
           <wp:inline distT="0" distB="0" distL="0" distR="0">
@@ -2424,6 +2415,7 @@
       <w:r>
         <w:rPr>
           <w:noProof/>
+          <w:lang w:val="id-ID" w:eastAsia="id-ID"/>
         </w:rPr>
         <w:drawing>
           <wp:inline distT="0" distB="0" distL="0" distR="0">
@@ -2499,6 +2491,7 @@
       <w:r>
         <w:rPr>
           <w:noProof/>
+          <w:lang w:val="id-ID" w:eastAsia="id-ID"/>
         </w:rPr>
         <w:drawing>
           <wp:inline distT="0" distB="0" distL="0" distR="0">
@@ -2693,7 +2686,6 @@
         <w:t xml:space="preserve"> </w:t>
       </w:r>
       <w:proofErr w:type="spellStart"/>
-      <w:proofErr w:type="gramStart"/>
       <w:r>
         <w:rPr>
           <w:lang w:val="en-US"/>
@@ -2701,7 +2693,6 @@
         <w:t>akan</w:t>
       </w:r>
       <w:proofErr w:type="spellEnd"/>
-      <w:proofErr w:type="gramEnd"/>
       <w:r>
         <w:rPr>
           <w:lang w:val="en-US"/>
@@ -2958,14 +2949,7 @@
         <w:rPr>
           <w:lang w:val="en-US"/>
         </w:rPr>
-        <w:t xml:space="preserve"> </w:t>
-      </w:r>
-      <w:proofErr w:type="gramStart"/>
-      <w:r>
-        <w:rPr>
-          <w:lang w:val="en-US"/>
-        </w:rPr>
-        <w:t xml:space="preserve">system </w:t>
+        <w:t xml:space="preserve"> system </w:t>
       </w:r>
       <w:r>
         <w:rPr>
@@ -2973,7 +2957,6 @@
         </w:rPr>
         <w:t>.</w:t>
       </w:r>
-      <w:proofErr w:type="gramEnd"/>
     </w:p>
     <w:p>
       <w:pPr>
@@ -3025,7 +3008,6 @@
         </w:rPr>
       </w:pPr>
       <w:proofErr w:type="spellStart"/>
-      <w:proofErr w:type="gramStart"/>
       <w:r>
         <w:rPr>
           <w:rFonts w:asciiTheme="minorHAnsi" w:hAnsiTheme="minorHAnsi"/>
@@ -3087,7 +3069,55 @@
           <w:rFonts w:asciiTheme="minorHAnsi" w:hAnsiTheme="minorHAnsi"/>
           <w:sz w:val="22"/>
         </w:rPr>
-        <w:t xml:space="preserve"> dengan menggunakan Bahasa pemrogramman C# dengan menggunakan Windows Form </w:t>
+        <w:t xml:space="preserve"> dengan menggunakan Bahasa </w:t>
+      </w:r>
+      <w:proofErr w:type="spellStart"/>
+      <w:r>
+        <w:rPr>
+          <w:rFonts w:asciiTheme="minorHAnsi" w:hAnsiTheme="minorHAnsi"/>
+          <w:sz w:val="22"/>
+        </w:rPr>
+        <w:t>pemrogramman</w:t>
+      </w:r>
+      <w:proofErr w:type="spellEnd"/>
+      <w:r>
+        <w:rPr>
+          <w:rFonts w:asciiTheme="minorHAnsi" w:hAnsiTheme="minorHAnsi"/>
+          <w:sz w:val="22"/>
+        </w:rPr>
+        <w:t xml:space="preserve"> C# </w:t>
+      </w:r>
+      <w:proofErr w:type="spellStart"/>
+      <w:r>
+        <w:rPr>
+          <w:rFonts w:asciiTheme="minorHAnsi" w:hAnsiTheme="minorHAnsi"/>
+          <w:sz w:val="22"/>
+        </w:rPr>
+        <w:t>dengan</w:t>
+      </w:r>
+      <w:proofErr w:type="spellEnd"/>
+      <w:r>
+        <w:rPr>
+          <w:rFonts w:asciiTheme="minorHAnsi" w:hAnsiTheme="minorHAnsi"/>
+          <w:sz w:val="22"/>
+        </w:rPr>
+        <w:t xml:space="preserve"> </w:t>
+      </w:r>
+      <w:proofErr w:type="spellStart"/>
+      <w:r>
+        <w:rPr>
+          <w:rFonts w:asciiTheme="minorHAnsi" w:hAnsiTheme="minorHAnsi"/>
+          <w:sz w:val="22"/>
+        </w:rPr>
+        <w:t>menggunakan</w:t>
+      </w:r>
+      <w:proofErr w:type="spellEnd"/>
+      <w:r>
+        <w:rPr>
+          <w:rFonts w:asciiTheme="minorHAnsi" w:hAnsiTheme="minorHAnsi"/>
+          <w:sz w:val="22"/>
+        </w:rPr>
+        <w:t xml:space="preserve"> Windows Form </w:t>
       </w:r>
       <w:proofErr w:type="spellStart"/>
       <w:r>
@@ -3231,18 +3261,9 @@
           <w:rFonts w:asciiTheme="minorHAnsi" w:hAnsiTheme="minorHAnsi"/>
           <w:sz w:val="22"/>
         </w:rPr>
-        <w:t>.</w:t>
-      </w:r>
-      <w:proofErr w:type="gramEnd"/>
-      <w:r>
-        <w:rPr>
-          <w:rFonts w:asciiTheme="minorHAnsi" w:hAnsiTheme="minorHAnsi"/>
-          <w:sz w:val="22"/>
-        </w:rPr>
-        <w:t xml:space="preserve"> </w:t>
-      </w:r>
-      <w:proofErr w:type="spellStart"/>
-      <w:proofErr w:type="gramStart"/>
+        <w:t xml:space="preserve">. </w:t>
+      </w:r>
+      <w:proofErr w:type="spellStart"/>
       <w:r>
         <w:rPr>
           <w:rFonts w:asciiTheme="minorHAnsi" w:hAnsiTheme="minorHAnsi"/>
@@ -3521,7 +3542,6 @@
         </w:rPr>
         <w:t xml:space="preserve"> data source.</w:t>
       </w:r>
-      <w:proofErr w:type="gramEnd"/>
     </w:p>
     <w:p>
       <w:pPr>
@@ -3874,7 +3894,6 @@
         </w:rPr>
       </w:pPr>
       <w:proofErr w:type="spellStart"/>
-      <w:proofErr w:type="gramStart"/>
       <w:r>
         <w:rPr>
           <w:rFonts w:asciiTheme="minorHAnsi" w:hAnsiTheme="minorHAnsi"/>
@@ -4082,7 +4101,6 @@
         </w:rPr>
         <w:t>.</w:t>
       </w:r>
-      <w:proofErr w:type="gramEnd"/>
     </w:p>
     <w:p>
       <w:pPr>
@@ -4956,23 +4974,7 @@
           <w:rFonts w:asciiTheme="minorHAnsi" w:hAnsiTheme="minorHAnsi"/>
           <w:sz w:val="22"/>
         </w:rPr>
-        <w:t xml:space="preserve"> insert data, </w:t>
-      </w:r>
-      <w:proofErr w:type="gramStart"/>
-      <w:r>
-        <w:rPr>
-          <w:rFonts w:asciiTheme="minorHAnsi" w:hAnsiTheme="minorHAnsi"/>
-          <w:sz w:val="22"/>
-        </w:rPr>
-        <w:t>delete,</w:t>
-      </w:r>
-      <w:proofErr w:type="gramEnd"/>
-      <w:r>
-        <w:rPr>
-          <w:rFonts w:asciiTheme="minorHAnsi" w:hAnsiTheme="minorHAnsi"/>
-          <w:sz w:val="22"/>
-        </w:rPr>
-        <w:t xml:space="preserve"> </w:t>
+        <w:t xml:space="preserve"> insert data, delete, </w:t>
       </w:r>
       <w:proofErr w:type="spellStart"/>
       <w:r>
@@ -5043,7 +5045,6 @@
         <w:t xml:space="preserve"> </w:t>
       </w:r>
       <w:proofErr w:type="spellStart"/>
-      <w:proofErr w:type="gramStart"/>
       <w:r>
         <w:rPr>
           <w:rFonts w:asciiTheme="minorHAnsi" w:hAnsiTheme="minorHAnsi"/>
@@ -5052,7 +5053,6 @@
         <w:t>akan</w:t>
       </w:r>
       <w:proofErr w:type="spellEnd"/>
-      <w:proofErr w:type="gramEnd"/>
       <w:r>
         <w:rPr>
           <w:rFonts w:asciiTheme="minorHAnsi" w:hAnsiTheme="minorHAnsi"/>
@@ -5187,7 +5187,6 @@
         <w:t xml:space="preserve"> </w:t>
       </w:r>
       <w:proofErr w:type="spellStart"/>
-      <w:proofErr w:type="gramStart"/>
       <w:r>
         <w:rPr>
           <w:rFonts w:asciiTheme="minorHAnsi" w:hAnsiTheme="minorHAnsi"/>
@@ -5196,7 +5195,6 @@
         <w:t>akan</w:t>
       </w:r>
       <w:proofErr w:type="spellEnd"/>
-      <w:proofErr w:type="gramEnd"/>
       <w:r>
         <w:rPr>
           <w:rFonts w:asciiTheme="minorHAnsi" w:hAnsiTheme="minorHAnsi"/>
@@ -5580,7 +5578,6 @@
         <w:t xml:space="preserve"> system </w:t>
       </w:r>
       <w:proofErr w:type="spellStart"/>
-      <w:proofErr w:type="gramStart"/>
       <w:r>
         <w:rPr>
           <w:rFonts w:asciiTheme="minorHAnsi" w:hAnsiTheme="minorHAnsi"/>
@@ -5589,7 +5586,6 @@
         <w:t>akan</w:t>
       </w:r>
       <w:proofErr w:type="spellEnd"/>
-      <w:proofErr w:type="gramEnd"/>
       <w:r>
         <w:rPr>
           <w:rFonts w:asciiTheme="minorHAnsi" w:hAnsiTheme="minorHAnsi"/>
@@ -5854,7 +5850,6 @@
         <w:t xml:space="preserve"> </w:t>
       </w:r>
       <w:proofErr w:type="spellStart"/>
-      <w:proofErr w:type="gramStart"/>
       <w:r>
         <w:rPr>
           <w:rFonts w:asciiTheme="minorHAnsi" w:hAnsiTheme="minorHAnsi"/>
@@ -5863,7 +5858,6 @@
         <w:t>akan</w:t>
       </w:r>
       <w:proofErr w:type="spellEnd"/>
-      <w:proofErr w:type="gramEnd"/>
       <w:r>
         <w:rPr>
           <w:rFonts w:asciiTheme="minorHAnsi" w:hAnsiTheme="minorHAnsi"/>
@@ -6128,7 +6122,6 @@
         <w:t xml:space="preserve"> yang </w:t>
       </w:r>
       <w:proofErr w:type="spellStart"/>
-      <w:proofErr w:type="gramStart"/>
       <w:r>
         <w:rPr>
           <w:rFonts w:asciiTheme="minorHAnsi" w:hAnsiTheme="minorHAnsi"/>
@@ -6137,7 +6130,6 @@
         <w:t>sama</w:t>
       </w:r>
       <w:proofErr w:type="spellEnd"/>
-      <w:proofErr w:type="gramEnd"/>
       <w:r>
         <w:rPr>
           <w:rFonts w:asciiTheme="minorHAnsi" w:hAnsiTheme="minorHAnsi"/>
@@ -6855,7 +6847,6 @@
         <w:t xml:space="preserve"> master, user </w:t>
       </w:r>
       <w:proofErr w:type="spellStart"/>
-      <w:proofErr w:type="gramStart"/>
       <w:r>
         <w:rPr>
           <w:rFonts w:asciiTheme="minorHAnsi" w:hAnsiTheme="minorHAnsi"/>
@@ -6864,7 +6855,6 @@
         <w:t>akan</w:t>
       </w:r>
       <w:proofErr w:type="spellEnd"/>
-      <w:proofErr w:type="gramEnd"/>
       <w:r>
         <w:rPr>
           <w:rFonts w:asciiTheme="minorHAnsi" w:hAnsiTheme="minorHAnsi"/>
@@ -7185,7 +7175,6 @@
         <w:t xml:space="preserve"> </w:t>
       </w:r>
       <w:proofErr w:type="spellStart"/>
-      <w:proofErr w:type="gramStart"/>
       <w:r>
         <w:rPr>
           <w:rFonts w:asciiTheme="minorHAnsi" w:hAnsiTheme="minorHAnsi"/>
@@ -7194,7 +7183,6 @@
         <w:t>akan</w:t>
       </w:r>
       <w:proofErr w:type="spellEnd"/>
-      <w:proofErr w:type="gramEnd"/>
       <w:r>
         <w:rPr>
           <w:rFonts w:asciiTheme="minorHAnsi" w:hAnsiTheme="minorHAnsi"/>
@@ -7419,6 +7407,7 @@
         <w:rPr>
           <w:rFonts w:asciiTheme="minorHAnsi" w:hAnsiTheme="minorHAnsi"/>
           <w:sz w:val="22"/>
+          <w:lang w:val="id-ID"/>
         </w:rPr>
       </w:pPr>
       <w:proofErr w:type="spellStart"/>
@@ -7438,7 +7427,6 @@
         <w:t xml:space="preserve"> </w:t>
       </w:r>
       <w:proofErr w:type="spellStart"/>
-      <w:proofErr w:type="gramStart"/>
       <w:r>
         <w:rPr>
           <w:rFonts w:asciiTheme="minorHAnsi" w:hAnsiTheme="minorHAnsi"/>
@@ -7447,7 +7435,6 @@
         <w:t>akan</w:t>
       </w:r>
       <w:proofErr w:type="spellEnd"/>
-      <w:proofErr w:type="gramEnd"/>
       <w:r>
         <w:rPr>
           <w:rFonts w:asciiTheme="minorHAnsi" w:hAnsiTheme="minorHAnsi"/>
@@ -7666,16 +7653,143 @@
     </w:p>
     <w:p>
       <w:pPr>
-        <w:rPr>
-          <w:lang w:val="en-US"/>
-        </w:rPr>
-      </w:pPr>
-      <w:r>
-        <w:br w:type="page"/>
-      </w:r>
+        <w:pStyle w:val="ListParagraph"/>
+        <w:ind w:left="1440"/>
+        <w:jc w:val="both"/>
+        <w:rPr>
+          <w:rFonts w:asciiTheme="minorHAnsi" w:hAnsiTheme="minorHAnsi"/>
+          <w:sz w:val="22"/>
+          <w:lang w:val="id-ID"/>
+        </w:rPr>
+      </w:pPr>
     </w:p>
     <w:p>
       <w:pPr>
+        <w:pStyle w:val="ListParagraph"/>
+        <w:ind w:left="1440"/>
+        <w:jc w:val="both"/>
+        <w:rPr>
+          <w:rFonts w:asciiTheme="minorHAnsi" w:hAnsiTheme="minorHAnsi"/>
+          <w:sz w:val="22"/>
+          <w:lang w:val="id-ID"/>
+        </w:rPr>
+      </w:pPr>
+      <w:r>
+        <w:rPr>
+          <w:noProof/>
+          <w:lang w:val="id-ID" w:eastAsia="id-ID"/>
+        </w:rPr>
+        <w:drawing>
+          <wp:inline distT="0" distB="0" distL="0" distR="0">
+            <wp:extent cx="5731510" cy="3223030"/>
+            <wp:effectExtent l="19050" t="0" r="2540" b="0"/>
+            <wp:docPr id="5" name="Picture 1"/>
+            <wp:cNvGraphicFramePr>
+              <a:graphicFrameLocks xmlns:a="http://schemas.openxmlformats.org/drawingml/2006/main" noChangeAspect="1"/>
+            </wp:cNvGraphicFramePr>
+            <a:graphic xmlns:a="http://schemas.openxmlformats.org/drawingml/2006/main">
+              <a:graphicData uri="http://schemas.openxmlformats.org/drawingml/2006/picture">
+                <pic:pic xmlns:pic="http://schemas.openxmlformats.org/drawingml/2006/picture">
+                  <pic:nvPicPr>
+                    <pic:cNvPr id="0" name="Picture 1"/>
+                    <pic:cNvPicPr>
+                      <a:picLocks noChangeAspect="1" noChangeArrowheads="1"/>
+                    </pic:cNvPicPr>
+                  </pic:nvPicPr>
+                  <pic:blipFill>
+                    <a:blip r:embed="rId15"/>
+                    <a:srcRect/>
+                    <a:stretch>
+                      <a:fillRect/>
+                    </a:stretch>
+                  </pic:blipFill>
+                  <pic:spPr bwMode="auto">
+                    <a:xfrm>
+                      <a:off x="0" y="0"/>
+                      <a:ext cx="5731510" cy="3223030"/>
+                    </a:xfrm>
+                    <a:prstGeom prst="rect">
+                      <a:avLst/>
+                    </a:prstGeom>
+                    <a:noFill/>
+                    <a:ln w="9525">
+                      <a:noFill/>
+                      <a:miter lim="800000"/>
+                      <a:headEnd/>
+                      <a:tailEnd/>
+                    </a:ln>
+                  </pic:spPr>
+                </pic:pic>
+              </a:graphicData>
+            </a:graphic>
+          </wp:inline>
+        </w:drawing>
+      </w:r>
+    </w:p>
+    <w:p>
+      <w:pPr>
+        <w:rPr>
+          <w:lang w:val="en-US"/>
+        </w:rPr>
+      </w:pPr>
+      <w:r>
+        <w:br w:type="page"/>
+      </w:r>
+      <w:r>
+        <w:rPr>
+          <w:noProof/>
+          <w:lang w:eastAsia="id-ID"/>
+        </w:rPr>
+        <w:lastRenderedPageBreak/>
+        <w:drawing>
+          <wp:inline distT="0" distB="0" distL="0" distR="0">
+            <wp:extent cx="5731510" cy="3223030"/>
+            <wp:effectExtent l="19050" t="0" r="2540" b="0"/>
+            <wp:docPr id="6" name="Picture 1"/>
+            <wp:cNvGraphicFramePr>
+              <a:graphicFrameLocks xmlns:a="http://schemas.openxmlformats.org/drawingml/2006/main" noChangeAspect="1"/>
+            </wp:cNvGraphicFramePr>
+            <a:graphic xmlns:a="http://schemas.openxmlformats.org/drawingml/2006/main">
+              <a:graphicData uri="http://schemas.openxmlformats.org/drawingml/2006/picture">
+                <pic:pic xmlns:pic="http://schemas.openxmlformats.org/drawingml/2006/picture">
+                  <pic:nvPicPr>
+                    <pic:cNvPr id="0" name="Picture 1"/>
+                    <pic:cNvPicPr>
+                      <a:picLocks noChangeAspect="1" noChangeArrowheads="1"/>
+                    </pic:cNvPicPr>
+                  </pic:nvPicPr>
+                  <pic:blipFill>
+                    <a:blip r:embed="rId16"/>
+                    <a:srcRect/>
+                    <a:stretch>
+                      <a:fillRect/>
+                    </a:stretch>
+                  </pic:blipFill>
+                  <pic:spPr bwMode="auto">
+                    <a:xfrm>
+                      <a:off x="0" y="0"/>
+                      <a:ext cx="5731510" cy="3223030"/>
+                    </a:xfrm>
+                    <a:prstGeom prst="rect">
+                      <a:avLst/>
+                    </a:prstGeom>
+                    <a:noFill/>
+                    <a:ln w="9525">
+                      <a:noFill/>
+                      <a:miter lim="800000"/>
+                      <a:headEnd/>
+                      <a:tailEnd/>
+                    </a:ln>
+                  </pic:spPr>
+                </pic:pic>
+              </a:graphicData>
+            </a:graphic>
+          </wp:inline>
+        </w:drawing>
+      </w:r>
+    </w:p>
+    <w:p>
+      <w:pPr>
         <w:pStyle w:val="Heading1"/>
         <w:jc w:val="center"/>
         <w:rPr>
@@ -7687,7 +7801,6 @@
         <w:rPr>
           <w:lang w:val="en-US"/>
         </w:rPr>
-        <w:lastRenderedPageBreak/>
         <w:t>Kesimpulan</w:t>
       </w:r>
       <w:proofErr w:type="spellEnd"/>
@@ -9397,63 +9510,6 @@
         </w:p>
       </w:docPartBody>
     </w:docPart>
-    <w:docPart>
-      <w:docPartPr>
-        <w:name w:val="D829054084A74C75B00FFF646CA3EFE6"/>
-        <w:category>
-          <w:name w:val="General"/>
-          <w:gallery w:val="placeholder"/>
-        </w:category>
-        <w:types>
-          <w:type w:val="bbPlcHdr"/>
-        </w:types>
-        <w:behaviors>
-          <w:behavior w:val="content"/>
-        </w:behaviors>
-        <w:guid w:val="{F5FAB483-A728-4C1F-8041-E36B51128BA5}"/>
-      </w:docPartPr>
-      <w:docPartBody>
-        <w:p>
-          <w:pPr>
-            <w:pStyle w:val="D829054084A74C75B00FFF646CA3EFE6"/>
-          </w:pPr>
-          <w:r>
-            <w:rPr>
-              <w:color w:val="4F81BD" w:themeColor="accent1"/>
-              <w:sz w:val="200"/>
-              <w:szCs w:val="200"/>
-            </w:rPr>
-            <w:t>[Year]</w:t>
-          </w:r>
-        </w:p>
-      </w:docPartBody>
-    </w:docPart>
-    <w:docPart>
-      <w:docPartPr>
-        <w:name w:val="F134EAD1AA4E40EDB19078654D67A988"/>
-        <w:category>
-          <w:name w:val="General"/>
-          <w:gallery w:val="placeholder"/>
-        </w:category>
-        <w:types>
-          <w:type w:val="bbPlcHdr"/>
-        </w:types>
-        <w:behaviors>
-          <w:behavior w:val="content"/>
-        </w:behaviors>
-        <w:guid w:val="{B5B7BFCB-47BF-4EB8-B739-D1849F5C55E8}"/>
-      </w:docPartPr>
-      <w:docPartBody>
-        <w:p>
-          <w:pPr>
-            <w:pStyle w:val="F134EAD1AA4E40EDB19078654D67A988"/>
-          </w:pPr>
-          <w:r>
-            <w:t>[Type the abstract of the document here. The abstract is typically a short summary of the contents of the document. Type the abstract of the document here. The abstract is typically a short summary of the contents of the document.]</w:t>
-          </w:r>
-        </w:p>
-      </w:docPartBody>
-    </w:docPart>
   </w:docParts>
 </w:glossaryDocument>
 </file>
@@ -9472,14 +9528,14 @@
     <w:charset w:val="00"/>
     <w:family w:val="roman"/>
     <w:pitch w:val="variable"/>
-    <w:sig w:usb0="20002A87" w:usb1="80000000" w:usb2="00000008" w:usb3="00000000" w:csb0="000001FF" w:csb1="00000000"/>
+    <w:sig w:usb0="E0002AFF" w:usb1="C0007841" w:usb2="00000009" w:usb3="00000000" w:csb0="000001FF" w:csb1="00000000"/>
   </w:font>
   <w:font w:name="Courier New">
     <w:panose1 w:val="02070309020205020404"/>
     <w:charset w:val="00"/>
     <w:family w:val="modern"/>
     <w:pitch w:val="fixed"/>
-    <w:sig w:usb0="20002A87" w:usb1="80000000" w:usb2="00000008" w:usb3="00000000" w:csb0="000001FF" w:csb1="00000000"/>
+    <w:sig w:usb0="E0002AFF" w:usb1="C0007843" w:usb2="00000009" w:usb3="00000000" w:csb0="000001FF" w:csb1="00000000"/>
   </w:font>
   <w:font w:name="Wingdings">
     <w:panose1 w:val="05000000000000000000"/>
@@ -9493,21 +9549,22 @@
     <w:charset w:val="00"/>
     <w:family w:val="swiss"/>
     <w:pitch w:val="variable"/>
-    <w:sig w:usb0="A00002EF" w:usb1="4000207B" w:usb2="00000000" w:usb3="00000000" w:csb0="0000009F" w:csb1="00000000"/>
+    <w:sig w:usb0="E10002FF" w:usb1="4000ACFF" w:usb2="00000009" w:usb3="00000000" w:csb0="0000019F" w:csb1="00000000"/>
   </w:font>
   <w:font w:name="Cambria">
     <w:panose1 w:val="02040503050406030204"/>
     <w:charset w:val="00"/>
     <w:family w:val="roman"/>
     <w:pitch w:val="variable"/>
-    <w:sig w:usb0="A00002EF" w:usb1="4000004B" w:usb2="00000000" w:usb3="00000000" w:csb0="0000009F" w:csb1="00000000"/>
+    <w:sig w:usb0="E00002FF" w:usb1="400004FF" w:usb2="00000000" w:usb3="00000000" w:csb0="0000019F" w:csb1="00000000"/>
   </w:font>
   <w:font w:name="Tahoma">
     <w:panose1 w:val="020B0604030504040204"/>
     <w:charset w:val="00"/>
     <w:family w:val="swiss"/>
+    <w:notTrueType/>
     <w:pitch w:val="variable"/>
-    <w:sig w:usb0="61002A87" w:usb1="80000000" w:usb2="00000008" w:usb3="00000000" w:csb0="000101FF" w:csb1="00000000"/>
+    <w:sig w:usb0="00000003" w:usb1="00000000" w:usb2="00000000" w:usb3="00000000" w:csb0="00000001" w:csb1="00000000"/>
   </w:font>
 </w:fonts>
 </file>
@@ -9522,8 +9579,10 @@
   </w:compat>
   <w:rsids>
     <w:rsidRoot w:val="005C262B"/>
+    <w:rsid w:val="003644F3"/>
     <w:rsid w:val="005C262B"/>
     <w:rsid w:val="005E130C"/>
+    <w:rsid w:val="00882655"/>
     <w:rsid w:val="00ED26B0"/>
   </w:rsids>
   <m:mathPr>
@@ -9539,10 +9598,10 @@
     <m:intLim m:val="subSup"/>
     <m:naryLim m:val="undOvr"/>
   </m:mathPr>
-  <w:themeFontLang w:val="en-US"/>
+  <w:themeFontLang w:val="id-ID"/>
   <w:clrSchemeMapping w:bg1="light1" w:t1="dark1" w:bg2="light2" w:t2="dark2" w:accent1="accent1" w:accent2="accent2" w:accent3="accent3" w:accent4="accent4" w:accent5="accent5" w:accent6="accent6" w:hyperlink="hyperlink" w:followedHyperlink="followedHyperlink"/>
-  <w:decimalSymbol w:val="."/>
-  <w:listSeparator w:val=","/>
+  <w:decimalSymbol w:val=","/>
+  <w:listSeparator w:val=";"/>
 </w:settings>
 </file>
 

</xml_diff>